<commit_message>
week 8 deliveries added
</commit_message>
<xml_diff>
--- a/week_7-8_submission.docx
+++ b/week_7-8_submission.docx
@@ -1889,7 +1889,6 @@
         <w:rPr>
           <w:b/>
           <w:bCs/>
-          <w:color w:val="FF0000"/>
           <w:lang w:val="en-US"/>
         </w:rPr>
         <w:t>What are the problems in the data (number of NA values, outliers, skewed</w:t>
@@ -1898,7 +1897,6 @@
         <w:rPr>
           <w:b/>
           <w:bCs/>
-          <w:color w:val="FF0000"/>
           <w:lang w:val="en-US"/>
         </w:rPr>
         <w:t>,</w:t>
@@ -1907,7 +1905,6 @@
         <w:rPr>
           <w:b/>
           <w:bCs/>
-          <w:color w:val="FF0000"/>
           <w:lang w:val="en-US"/>
         </w:rPr>
         <w:t xml:space="preserve"> etc</w:t>
@@ -1916,7 +1913,6 @@
         <w:rPr>
           <w:b/>
           <w:bCs/>
-          <w:color w:val="FF0000"/>
           <w:lang w:val="en-US"/>
         </w:rPr>
         <w:t>.</w:t>
@@ -1925,7 +1921,6 @@
         <w:rPr>
           <w:b/>
           <w:bCs/>
-          <w:color w:val="FF0000"/>
           <w:lang w:val="en-US"/>
         </w:rPr>
         <w:t>)</w:t>
@@ -2016,7 +2011,45 @@
         <w:rPr>
           <w:lang w:val="en-US"/>
         </w:rPr>
-        <w:t>There are no January and February months in dataset. Assume it’s not an error</w:t>
+        <w:t xml:space="preserve">According to description data are related to </w:t>
+      </w:r>
+      <w:r>
+        <w:rPr>
+          <w:lang w:val="en-US"/>
+        </w:rPr>
+        <w:t xml:space="preserve">from May 2008 </w:t>
+      </w:r>
+      <w:r>
+        <w:rPr>
+          <w:lang w:val="en-US"/>
+        </w:rPr>
+        <w:t xml:space="preserve">– </w:t>
+      </w:r>
+      <w:r>
+        <w:rPr>
+          <w:lang w:val="en-US"/>
+        </w:rPr>
+        <w:t xml:space="preserve">November 2010 </w:t>
+      </w:r>
+      <w:r>
+        <w:rPr>
+          <w:lang w:val="en-US"/>
+        </w:rPr>
+        <w:t xml:space="preserve">period. January and February are not represented in dataset nor in 2009, neither in 2010 year. Assume it’s not an error and the campaign </w:t>
+      </w:r>
+      <w:proofErr w:type="gramStart"/>
+      <w:r>
+        <w:rPr>
+          <w:lang w:val="en-US"/>
+        </w:rPr>
+        <w:t>was</w:t>
+      </w:r>
+      <w:proofErr w:type="gramEnd"/>
+      <w:r>
+        <w:rPr>
+          <w:lang w:val="en-US"/>
+        </w:rPr>
+        <w:t xml:space="preserve"> not run during these periods.</w:t>
       </w:r>
     </w:p>
     <w:p>
@@ -2192,7 +2225,6 @@
         <w:rPr>
           <w:b/>
           <w:bCs/>
-          <w:color w:val="FF0000"/>
           <w:lang w:val="en-US"/>
         </w:rPr>
         <w:t>What approaches you are trying to apply on your data set to overcome problems like NA value, outlier</w:t>
@@ -2201,7 +2233,6 @@
         <w:rPr>
           <w:b/>
           <w:bCs/>
-          <w:color w:val="FF0000"/>
           <w:lang w:val="en-US"/>
         </w:rPr>
         <w:t>,</w:t>
@@ -2210,7 +2241,6 @@
         <w:rPr>
           <w:b/>
           <w:bCs/>
-          <w:color w:val="FF0000"/>
           <w:lang w:val="en-US"/>
         </w:rPr>
         <w:t xml:space="preserve"> etc</w:t>
@@ -2219,7 +2249,6 @@
         <w:rPr>
           <w:b/>
           <w:bCs/>
-          <w:color w:val="FF0000"/>
           <w:lang w:val="en-US"/>
         </w:rPr>
         <w:t>.</w:t>
@@ -2228,7 +2257,6 @@
         <w:rPr>
           <w:b/>
           <w:bCs/>
-          <w:color w:val="FF0000"/>
           <w:lang w:val="en-US"/>
         </w:rPr>
         <w:t xml:space="preserve"> and why?</w:t>
@@ -2250,6 +2278,7 @@
         <w:rPr>
           <w:lang w:val="en-US"/>
         </w:rPr>
+        <w:lastRenderedPageBreak/>
         <w:t>To overcome imbalance problem training set should be oversampled using any applicable strategy (for example, SMOTE). This will let model to generalize better</w:t>
       </w:r>
     </w:p>
@@ -2269,26 +2298,7 @@
         <w:rPr>
           <w:lang w:val="en-US"/>
         </w:rPr>
-        <w:lastRenderedPageBreak/>
-        <w:t>Some missing values may be imputed based on correlated columns (</w:t>
-      </w:r>
-      <w:r>
-        <w:rPr>
-          <w:lang w:val="en-US"/>
-        </w:rPr>
-        <w:t>for example, job and education can be used to impute values to each other using “most frequent” strategy</w:t>
-      </w:r>
-      <w:r>
-        <w:rPr>
-          <w:lang w:val="en-US"/>
-        </w:rPr>
-        <w:t>)</w:t>
-      </w:r>
-      <w:r>
-        <w:rPr>
-          <w:lang w:val="en-US"/>
-        </w:rPr>
-        <w:t xml:space="preserve">. Have to test correlations further to find another </w:t>
+        <w:t xml:space="preserve">(1) Some missing values may be imputed based on correlated columns (for example, job and education can be used to impute values to each other using “most frequent” strategy). Have to test correlations further to find another </w:t>
       </w:r>
       <w:proofErr w:type="gramStart"/>
       <w:r>
@@ -2298,6 +2308,46 @@
         <w:t>relations</w:t>
       </w:r>
       <w:proofErr w:type="gramEnd"/>
+      <w:r>
+        <w:rPr>
+          <w:lang w:val="en-US"/>
+        </w:rPr>
+        <w:t xml:space="preserve"> OR (2) use some different imputing technique </w:t>
+      </w:r>
+      <w:bookmarkStart w:id="1" w:name="_Hlk122891779"/>
+      <w:r>
+        <w:rPr>
+          <w:lang w:val="en-US"/>
+        </w:rPr>
+        <w:t xml:space="preserve">such as </w:t>
+      </w:r>
+      <w:r>
+        <w:rPr>
+          <w:lang w:val="en-US"/>
+        </w:rPr>
+        <w:t xml:space="preserve">‘most frequent’ strategy, </w:t>
+      </w:r>
+      <w:r>
+        <w:rPr>
+          <w:lang w:val="en-US"/>
+        </w:rPr>
+        <w:t xml:space="preserve">KNN or </w:t>
+      </w:r>
+      <w:proofErr w:type="spellStart"/>
+      <w:r>
+        <w:rPr>
+          <w:lang w:val="en-US"/>
+        </w:rPr>
+        <w:t>IterativeImputer</w:t>
+      </w:r>
+      <w:proofErr w:type="spellEnd"/>
+      <w:r>
+        <w:rPr>
+          <w:lang w:val="en-US"/>
+        </w:rPr>
+        <w:t xml:space="preserve"> class from scikit-learn library</w:t>
+      </w:r>
+      <w:bookmarkEnd w:id="1"/>
     </w:p>
     <w:p>
       <w:pPr>
@@ -2315,7 +2365,7 @@
         <w:rPr>
           <w:lang w:val="en-US"/>
         </w:rPr>
-        <w:t>Try to train model on dataset with and without duplicate rows</w:t>
+        <w:t>Try to train model on dataset with and without duplicate rows if possible</w:t>
       </w:r>
     </w:p>
     <w:p>
@@ -2353,6 +2403,12 @@
         <w:rPr>
           <w:lang w:val="en-US"/>
         </w:rPr>
+        <w:t xml:space="preserve">(1) </w:t>
+      </w:r>
+      <w:r>
+        <w:rPr>
+          <w:lang w:val="en-US"/>
+        </w:rPr>
         <w:t xml:space="preserve">Cutoff tail </w:t>
       </w:r>
       <w:r>
@@ -2371,7 +2427,7 @@
         <w:rPr>
           <w:lang w:val="en-US"/>
         </w:rPr>
-        <w:t>) with respective value</w:t>
+        <w:t>) with respective value OR (2) perform binning values</w:t>
       </w:r>
     </w:p>
     <w:p>
@@ -2386,12 +2442,14 @@
           <w:lang w:val="en-US"/>
         </w:rPr>
       </w:pPr>
-      <w:r>
-        <w:rPr>
-          <w:lang w:val="en-US"/>
-        </w:rPr>
-        <w:t>Drop column</w:t>
-      </w:r>
+      <w:bookmarkStart w:id="2" w:name="_Hlk122891319"/>
+      <w:r>
+        <w:rPr>
+          <w:lang w:val="en-US"/>
+        </w:rPr>
+        <w:t>(1) Drop column OR (2) perform binning values</w:t>
+      </w:r>
+      <w:bookmarkEnd w:id="2"/>
     </w:p>
     <w:p>
       <w:pPr>
@@ -2409,7 +2467,7 @@
         <w:rPr>
           <w:lang w:val="en-US"/>
         </w:rPr>
-        <w:t>Test model with and without this column</w:t>
+        <w:t>(1) Drop column OR (2) perform binning values</w:t>
       </w:r>
     </w:p>
     <w:p>
@@ -2428,7 +2486,29 @@
         <w:rPr>
           <w:lang w:val="en-US"/>
         </w:rPr>
-        <w:t>The same</w:t>
+        <w:t>(1) Drop column OR (2) perform binning values</w:t>
+      </w:r>
+    </w:p>
+    <w:p>
+      <w:pPr>
+        <w:spacing w:after="0" w:line="240" w:lineRule="auto"/>
+        <w:rPr>
+          <w:lang w:val="en-US"/>
+        </w:rPr>
+      </w:pPr>
+    </w:p>
+    <w:p>
+      <w:pPr>
+        <w:spacing w:after="0" w:line="240" w:lineRule="auto"/>
+        <w:rPr>
+          <w:lang w:val="en-US"/>
+        </w:rPr>
+      </w:pPr>
+      <w:r>
+        <w:rPr>
+          <w:lang w:val="en-US"/>
+        </w:rPr>
+        <w:t>All the mentioned steps require effectiveness comparing. For this purpose, it is necessary to build data preprocessing pipeline. This will ease variants testing and will give the ability to apply the same pipeline to test dataset.</w:t>
       </w:r>
     </w:p>
     <w:p>
@@ -6325,19 +6405,7 @@
           </w:tcPr>
           <w:p>
             <w:r>
-              <w:t>58</w:t>
-            </w:r>
-            <w:r>
-              <w:t>4</w:t>
-            </w:r>
-            <w:r>
-              <w:t xml:space="preserve"> </w:t>
-            </w:r>
-            <w:r>
-              <w:t>K</w:t>
-            </w:r>
-            <w:r>
-              <w:t>B</w:t>
+              <w:t>584 KB</w:t>
             </w:r>
           </w:p>
         </w:tc>
@@ -6506,10 +6574,7 @@
           </w:tcPr>
           <w:p>
             <w:r>
-              <w:t>.</w:t>
-            </w:r>
-            <w:r>
-              <w:t>txt</w:t>
+              <w:t>.txt</w:t>
             </w:r>
           </w:p>
         </w:tc>

</xml_diff>